<commit_message>
modifiation de l'apk et du dossier apk
</commit_message>
<xml_diff>
--- a/documentation.docx
+++ b/documentation.docx
@@ -6834,8 +6834,6 @@
           <w:lang w:val="fr-FR" w:eastAsia="fr-FR"/>
         </w:rPr>
       </w:pPr>
-      <w:bookmarkStart w:id="0" w:name="_GoBack"/>
-      <w:bookmarkEnd w:id="0"/>
     </w:p>
     <w:p>
       <w:pPr>
@@ -6872,6 +6870,8 @@
           <w:lang w:val="fr-FR" w:eastAsia="fr-FR"/>
         </w:rPr>
       </w:pPr>
+      <w:bookmarkStart w:id="0" w:name="_GoBack"/>
+      <w:bookmarkEnd w:id="0"/>
     </w:p>
     <w:p>
       <w:pPr>

</xml_diff>